<commit_message>
Agrega cambios en el .brd
</commit_message>
<xml_diff>
--- a/Hardware/BLE/Notas BLE.docx
+++ b/Hardware/BLE/Notas BLE.docx
@@ -1,28 +1,66 @@
 
 <file path=word/document.xml><?xml version="1.0" encoding="utf-8"?>
-<w:document xmlns:wpc="http://schemas.microsoft.com/office/word/2010/wordprocessingCanvas" xmlns:mc="http://schemas.openxmlformats.org/markup-compatibility/2006" xmlns:o="urn:schemas-microsoft-com:office:office" xmlns:r="http://schemas.openxmlformats.org/officeDocument/2006/relationships" xmlns:m="http://schemas.openxmlformats.org/officeDocument/2006/math" xmlns:v="urn:schemas-microsoft-com:vml" xmlns:wp14="http://schemas.microsoft.com/office/word/2010/wordprocessingDrawing" xmlns:wp="http://schemas.openxmlformats.org/drawingml/2006/wordprocessingDrawing" xmlns:w10="urn:schemas-microsoft-com:office:word" xmlns:w="http://schemas.openxmlformats.org/wordprocessingml/2006/main" xmlns:w14="http://schemas.microsoft.com/office/word/2010/wordml" xmlns:w15="http://schemas.microsoft.com/office/word/2012/wordml" xmlns:wpg="http://schemas.microsoft.com/office/word/2010/wordprocessingGroup" xmlns:wpi="http://schemas.microsoft.com/office/word/2010/wordprocessingInk" xmlns:wne="http://schemas.microsoft.com/office/word/2006/wordml" xmlns:wps="http://schemas.microsoft.com/office/word/2010/wordprocessingShape" mc:Ignorable="w14 w15 wp14">
+<w:document xmlns:wpc="http://schemas.microsoft.com/office/word/2010/wordprocessingCanvas" xmlns:cx="http://schemas.microsoft.com/office/drawing/2014/chartex" xmlns:cx1="http://schemas.microsoft.com/office/drawing/2015/9/8/chartex" xmlns:cx2="http://schemas.microsoft.com/office/drawing/2015/10/21/chartex" xmlns:mc="http://schemas.openxmlformats.org/markup-compatibility/2006" xmlns:o="urn:schemas-microsoft-com:office:office" xmlns:r="http://schemas.openxmlformats.org/officeDocument/2006/relationships" xmlns:m="http://schemas.openxmlformats.org/officeDocument/2006/math" xmlns:v="urn:schemas-microsoft-com:vml" xmlns:wp14="http://schemas.microsoft.com/office/word/2010/wordprocessingDrawing" xmlns:wp="http://schemas.openxmlformats.org/drawingml/2006/wordprocessingDrawing" xmlns:w10="urn:schemas-microsoft-com:office:word" xmlns:w="http://schemas.openxmlformats.org/wordprocessingml/2006/main" xmlns:w14="http://schemas.microsoft.com/office/word/2010/wordml" xmlns:w15="http://schemas.microsoft.com/office/word/2012/wordml" xmlns:w16se="http://schemas.microsoft.com/office/word/2015/wordml/symex" xmlns:wpg="http://schemas.microsoft.com/office/word/2010/wordprocessingGroup" xmlns:wpi="http://schemas.microsoft.com/office/word/2010/wordprocessingInk" xmlns:wne="http://schemas.microsoft.com/office/word/2006/wordml" xmlns:wps="http://schemas.microsoft.com/office/word/2010/wordprocessingShape" mc:Ignorable="w14 w15 w16se wp14">
   <w:body>
     <w:p>
       <w:r>
-        <w:t xml:space="preserve">El Adafruit Bluefruit LE UART integra un shield (MDBT40 de raytac) en su tarjeta de desarrollo que contiene el BLE </w:t>
+        <w:t xml:space="preserve">El </w:t>
+      </w:r>
+      <w:proofErr w:type="spellStart"/>
+      <w:r>
+        <w:t>Adafruit</w:t>
+      </w:r>
+      <w:proofErr w:type="spellEnd"/>
+      <w:r>
+        <w:t xml:space="preserve"> </w:t>
+      </w:r>
+      <w:proofErr w:type="spellStart"/>
+      <w:r>
+        <w:t>Bluefruit</w:t>
+      </w:r>
+      <w:proofErr w:type="spellEnd"/>
+      <w:r>
+        <w:t xml:space="preserve"> LE UART integra un </w:t>
+      </w:r>
+      <w:proofErr w:type="spellStart"/>
+      <w:r>
+        <w:t>shield</w:t>
+      </w:r>
+      <w:proofErr w:type="spellEnd"/>
+      <w:r>
+        <w:t xml:space="preserve"> (MDBT40 de </w:t>
+      </w:r>
+      <w:proofErr w:type="spellStart"/>
+      <w:r>
+        <w:t>raytac</w:t>
+      </w:r>
+      <w:proofErr w:type="spellEnd"/>
+      <w:r>
+        <w:t xml:space="preserve">) en su tarjeta de desarrollo que contiene el BLE </w:t>
       </w:r>
       <w:r>
         <w:t>nRF51822</w:t>
       </w:r>
       <w:r>
-        <w:t xml:space="preserve"> de Nordic Semiconductor</w:t>
+        <w:t xml:space="preserve"> de </w:t>
+      </w:r>
+      <w:proofErr w:type="spellStart"/>
+      <w:r>
+        <w:t>Nordic</w:t>
+      </w:r>
+      <w:proofErr w:type="spellEnd"/>
+      <w:r>
+        <w:t xml:space="preserve"> Semiconductor</w:t>
       </w:r>
       <w:r>
         <w:t xml:space="preserve">, la cual se utiliza en el primer prototipo </w:t>
       </w:r>
-      <w:bookmarkStart w:id="0" w:name="_GoBack"/>
-      <w:bookmarkEnd w:id="0"/>
     </w:p>
     <w:p>
       <w:r>
         <w:rPr>
           <w:noProof/>
-          <w:lang w:eastAsia="es-CR"/>
+          <w:lang w:val="es-ES" w:eastAsia="es-ES"/>
         </w:rPr>
         <w:drawing>
           <wp:inline distT="0" distB="0" distL="0" distR="0">
@@ -74,6 +112,62 @@
         </w:drawing>
       </w:r>
     </w:p>
+    <w:p>
+      <w:r>
+        <w:br w:type="page"/>
+      </w:r>
+    </w:p>
+    <w:p>
+      <w:r>
+        <w:lastRenderedPageBreak/>
+        <w:t xml:space="preserve">Configuración recomendada en la hoja de datos </w:t>
+      </w:r>
+      <w:bookmarkStart w:id="0" w:name="_GoBack"/>
+      <w:bookmarkEnd w:id="0"/>
+    </w:p>
+    <w:p>
+      <w:r>
+        <w:rPr>
+          <w:noProof/>
+          <w:lang w:val="es-ES" w:eastAsia="es-ES"/>
+        </w:rPr>
+        <w:drawing>
+          <wp:inline distT="0" distB="0" distL="0" distR="0" wp14:anchorId="09C18C51" wp14:editId="6B8EEFE0">
+            <wp:extent cx="5505450" cy="5838825"/>
+            <wp:effectExtent l="0" t="0" r="0" b="9525"/>
+            <wp:docPr id="2" name="Imagen 2"/>
+            <wp:cNvGraphicFramePr>
+              <a:graphicFrameLocks xmlns:a="http://schemas.openxmlformats.org/drawingml/2006/main" noChangeAspect="1"/>
+            </wp:cNvGraphicFramePr>
+            <a:graphic xmlns:a="http://schemas.openxmlformats.org/drawingml/2006/main">
+              <a:graphicData uri="http://schemas.openxmlformats.org/drawingml/2006/picture">
+                <pic:pic xmlns:pic="http://schemas.openxmlformats.org/drawingml/2006/picture">
+                  <pic:nvPicPr>
+                    <pic:cNvPr id="1" name=""/>
+                    <pic:cNvPicPr/>
+                  </pic:nvPicPr>
+                  <pic:blipFill>
+                    <a:blip r:embed="rId5"/>
+                    <a:stretch>
+                      <a:fillRect/>
+                    </a:stretch>
+                  </pic:blipFill>
+                  <pic:spPr>
+                    <a:xfrm>
+                      <a:off x="0" y="0"/>
+                      <a:ext cx="5505450" cy="5838825"/>
+                    </a:xfrm>
+                    <a:prstGeom prst="rect">
+                      <a:avLst/>
+                    </a:prstGeom>
+                  </pic:spPr>
+                </pic:pic>
+              </a:graphicData>
+            </a:graphic>
+          </wp:inline>
+        </w:drawing>
+      </w:r>
+    </w:p>
     <w:sectPr>
       <w:pgSz w:w="12240" w:h="15840"/>
       <w:pgMar w:top="1417" w:right="1701" w:bottom="1417" w:left="1701" w:header="708" w:footer="708" w:gutter="0"/>
@@ -85,7 +179,7 @@
 </file>
 
 <file path=word/styles.xml><?xml version="1.0" encoding="utf-8"?>
-<w:styles xmlns:mc="http://schemas.openxmlformats.org/markup-compatibility/2006" xmlns:r="http://schemas.openxmlformats.org/officeDocument/2006/relationships" xmlns:w="http://schemas.openxmlformats.org/wordprocessingml/2006/main" xmlns:w14="http://schemas.microsoft.com/office/word/2010/wordml" xmlns:w15="http://schemas.microsoft.com/office/word/2012/wordml" mc:Ignorable="w14 w15">
+<w:styles xmlns:mc="http://schemas.openxmlformats.org/markup-compatibility/2006" xmlns:r="http://schemas.openxmlformats.org/officeDocument/2006/relationships" xmlns:w="http://schemas.openxmlformats.org/wordprocessingml/2006/main" xmlns:w14="http://schemas.microsoft.com/office/word/2010/wordml" xmlns:w15="http://schemas.microsoft.com/office/word/2012/wordml" xmlns:w16se="http://schemas.microsoft.com/office/word/2015/wordml/symex" mc:Ignorable="w14 w15 w16se">
   <w:docDefaults>
     <w:rPrDefault>
       <w:rPr>
@@ -101,7 +195,7 @@
       </w:pPr>
     </w:pPrDefault>
   </w:docDefaults>
-  <w:latentStyles w:defLockedState="0" w:defUIPriority="99" w:defSemiHidden="0" w:defUnhideWhenUsed="0" w:defQFormat="0" w:count="371">
+  <w:latentStyles w:defLockedState="0" w:defUIPriority="99" w:defSemiHidden="0" w:defUnhideWhenUsed="0" w:defQFormat="0" w:count="372">
     <w:lsdException w:name="Normal" w:uiPriority="0" w:qFormat="1"/>
     <w:lsdException w:name="heading 1" w:uiPriority="9" w:qFormat="1"/>
     <w:lsdException w:name="heading 2" w:semiHidden="1" w:uiPriority="9" w:unhideWhenUsed="1" w:qFormat="1"/>
@@ -207,7 +301,6 @@
     <w:lsdException w:name="HTML Sample" w:semiHidden="1" w:unhideWhenUsed="1"/>
     <w:lsdException w:name="HTML Typewriter" w:semiHidden="1" w:unhideWhenUsed="1"/>
     <w:lsdException w:name="HTML Variable" w:semiHidden="1" w:unhideWhenUsed="1"/>
-    <w:lsdException w:name="Normal Table" w:semiHidden="1" w:unhideWhenUsed="1"/>
     <w:lsdException w:name="annotation subject" w:semiHidden="1" w:unhideWhenUsed="1"/>
     <w:lsdException w:name="No List" w:semiHidden="1" w:unhideWhenUsed="1"/>
     <w:lsdException w:name="Outline List 1" w:semiHidden="1" w:unhideWhenUsed="1"/>
@@ -254,10 +347,8 @@
     <w:lsdException w:name="Table Subtle 2" w:semiHidden="1" w:unhideWhenUsed="1"/>
     <w:lsdException w:name="Table Web 1" w:semiHidden="1" w:unhideWhenUsed="1"/>
     <w:lsdException w:name="Table Web 2" w:semiHidden="1" w:unhideWhenUsed="1"/>
-    <w:lsdException w:name="Table Web 3" w:semiHidden="1" w:unhideWhenUsed="1"/>
     <w:lsdException w:name="Balloon Text" w:semiHidden="1" w:unhideWhenUsed="1"/>
     <w:lsdException w:name="Table Grid" w:uiPriority="39"/>
-    <w:lsdException w:name="Table Theme" w:semiHidden="1" w:unhideWhenUsed="1"/>
     <w:lsdException w:name="Placeholder Text" w:semiHidden="1"/>
     <w:lsdException w:name="No Spacing" w:uiPriority="1" w:qFormat="1"/>
     <w:lsdException w:name="Light Shading" w:uiPriority="60"/>
@@ -473,6 +564,7 @@
     <w:lsdException w:name="List Table 5 Dark Accent 6" w:uiPriority="50"/>
     <w:lsdException w:name="List Table 6 Colorful Accent 6" w:uiPriority="51"/>
     <w:lsdException w:name="List Table 7 Colorful Accent 6" w:uiPriority="52"/>
+    <w:lsdException w:name="Mention" w:semiHidden="1" w:unhideWhenUsed="1"/>
   </w:latentStyles>
   <w:style w:type="paragraph" w:default="1" w:styleId="Normal">
     <w:name w:val="Normal"/>

</xml_diff>